<commit_message>
Update Exercice 3 Les courses de chevaux.docx
</commit_message>
<xml_diff>
--- a/Merise/Exercice 3 Les courses de chevaux.docx
+++ b/Merise/Exercice 3 Les courses de chevaux.docx
@@ -202,23 +202,30 @@
     <w:p/>
     <w:tbl>
       <w:tblPr>
-        <w:tblStyle w:val="Grilledutableau"/>
-        <w:tblW w:w="0" w:type="auto"/>
+        <w:tblStyle w:val="Grillemoyenne3-Accent1"/>
+        <w:tblW w:w="9322" w:type="dxa"/>
         <w:tblLook w:val="04A0" w:firstRow="1" w:lastRow="0" w:firstColumn="1" w:lastColumn="0" w:noHBand="0" w:noVBand="1"/>
       </w:tblPr>
       <w:tblGrid>
         <w:gridCol w:w="1842"/>
-        <w:gridCol w:w="1842"/>
-        <w:gridCol w:w="1842"/>
+        <w:gridCol w:w="2235"/>
+        <w:gridCol w:w="1449"/>
         <w:gridCol w:w="1843"/>
-        <w:gridCol w:w="1843"/>
+        <w:gridCol w:w="1953"/>
       </w:tblGrid>
       <w:tr>
-        <w:tc>
-          <w:tcPr>
+        <w:trPr>
+          <w:cnfStyle w:val="100000000000" w:firstRow="1" w:lastRow="0" w:firstColumn="0" w:lastColumn="0" w:oddVBand="0" w:evenVBand="0" w:oddHBand="0" w:evenHBand="0" w:firstRowFirstColumn="0" w:firstRowLastColumn="0" w:lastRowFirstColumn="0" w:lastRowLastColumn="0"/>
+        </w:trPr>
+        <w:tc>
+          <w:tcPr>
+            <w:cnfStyle w:val="001000000000" w:firstRow="0" w:lastRow="0" w:firstColumn="1" w:lastColumn="0" w:oddVBand="0" w:evenVBand="0" w:oddHBand="0" w:evenHBand="0" w:firstRowFirstColumn="0" w:firstRowLastColumn="0" w:lastRowFirstColumn="0" w:lastRowLastColumn="0"/>
             <w:tcW w:w="1842" w:type="dxa"/>
           </w:tcPr>
           <w:p>
+            <w:pPr>
+              <w:jc w:val="center"/>
+            </w:pPr>
             <w:r>
               <w:t>Mnémonique</w:t>
             </w:r>
@@ -226,9 +233,13 @@
         </w:tc>
         <w:tc>
           <w:tcPr>
-            <w:tcW w:w="1842" w:type="dxa"/>
-          </w:tcPr>
-          <w:p>
+            <w:tcW w:w="2235" w:type="dxa"/>
+          </w:tcPr>
+          <w:p>
+            <w:pPr>
+              <w:jc w:val="center"/>
+              <w:cnfStyle w:val="100000000000" w:firstRow="1" w:lastRow="0" w:firstColumn="0" w:lastColumn="0" w:oddVBand="0" w:evenVBand="0" w:oddHBand="0" w:evenHBand="0" w:firstRowFirstColumn="0" w:firstRowLastColumn="0" w:lastRowFirstColumn="0" w:lastRowLastColumn="0"/>
+            </w:pPr>
             <w:r>
               <w:t>Signification</w:t>
             </w:r>
@@ -236,9 +247,13 @@
         </w:tc>
         <w:tc>
           <w:tcPr>
-            <w:tcW w:w="1842" w:type="dxa"/>
-          </w:tcPr>
-          <w:p>
+            <w:tcW w:w="1449" w:type="dxa"/>
+          </w:tcPr>
+          <w:p>
+            <w:pPr>
+              <w:jc w:val="center"/>
+              <w:cnfStyle w:val="100000000000" w:firstRow="1" w:lastRow="0" w:firstColumn="0" w:lastColumn="0" w:oddVBand="0" w:evenVBand="0" w:oddHBand="0" w:evenHBand="0" w:firstRowFirstColumn="0" w:firstRowLastColumn="0" w:lastRowFirstColumn="0" w:lastRowLastColumn="0"/>
+            </w:pPr>
             <w:r>
               <w:t>Type</w:t>
             </w:r>
@@ -249,6 +264,10 @@
             <w:tcW w:w="1843" w:type="dxa"/>
           </w:tcPr>
           <w:p>
+            <w:pPr>
+              <w:jc w:val="center"/>
+              <w:cnfStyle w:val="100000000000" w:firstRow="1" w:lastRow="0" w:firstColumn="0" w:lastColumn="0" w:oddVBand="0" w:evenVBand="0" w:oddHBand="0" w:evenHBand="0" w:firstRowFirstColumn="0" w:firstRowLastColumn="0" w:lastRowFirstColumn="0" w:lastRowLastColumn="0"/>
+            </w:pPr>
             <w:r>
               <w:t>Longueur</w:t>
             </w:r>
@@ -256,14 +275,22 @@
         </w:tc>
         <w:tc>
           <w:tcPr>
-            <w:tcW w:w="1843" w:type="dxa"/>
-          </w:tcPr>
-          <w:p>
+            <w:tcW w:w="1953" w:type="dxa"/>
+          </w:tcPr>
+          <w:p>
+            <w:pPr>
+              <w:jc w:val="center"/>
+              <w:cnfStyle w:val="100000000000" w:firstRow="1" w:lastRow="0" w:firstColumn="0" w:lastColumn="0" w:oddVBand="0" w:evenVBand="0" w:oddHBand="0" w:evenHBand="0" w:firstRowFirstColumn="0" w:firstRowLastColumn="0" w:lastRowFirstColumn="0" w:lastRowLastColumn="0"/>
+            </w:pPr>
             <w:r>
               <w:t>Remarques/</w:t>
             </w:r>
           </w:p>
           <w:p>
+            <w:pPr>
+              <w:jc w:val="center"/>
+              <w:cnfStyle w:val="100000000000" w:firstRow="1" w:lastRow="0" w:firstColumn="0" w:lastColumn="0" w:oddVBand="0" w:evenVBand="0" w:oddHBand="0" w:evenHBand="0" w:firstRowFirstColumn="0" w:firstRowLastColumn="0" w:lastRowFirstColumn="0" w:lastRowLastColumn="0"/>
+            </w:pPr>
             <w:r>
               <w:t>contraintes</w:t>
             </w:r>
@@ -271,8 +298,13 @@
         </w:tc>
       </w:tr>
       <w:tr>
-        <w:tc>
-          <w:tcPr>
+        <w:trPr>
+          <w:cnfStyle w:val="000000100000" w:firstRow="0" w:lastRow="0" w:firstColumn="0" w:lastColumn="0" w:oddVBand="0" w:evenVBand="0" w:oddHBand="1" w:evenHBand="0" w:firstRowFirstColumn="0" w:firstRowLastColumn="0" w:lastRowFirstColumn="0" w:lastRowLastColumn="0"/>
+          <w:trHeight w:val="393"/>
+        </w:trPr>
+        <w:tc>
+          <w:tcPr>
+            <w:cnfStyle w:val="001000000000" w:firstRow="0" w:lastRow="0" w:firstColumn="1" w:lastColumn="0" w:oddVBand="0" w:evenVBand="0" w:oddHBand="0" w:evenHBand="0" w:firstRowFirstColumn="0" w:firstRowLastColumn="0" w:lastRowFirstColumn="0" w:lastRowLastColumn="0"/>
             <w:tcW w:w="1842" w:type="dxa"/>
           </w:tcPr>
           <w:p>
@@ -283,9 +315,12 @@
         </w:tc>
         <w:tc>
           <w:tcPr>
-            <w:tcW w:w="1842" w:type="dxa"/>
-          </w:tcPr>
-          <w:p>
+            <w:tcW w:w="2235" w:type="dxa"/>
+          </w:tcPr>
+          <w:p>
+            <w:pPr>
+              <w:cnfStyle w:val="000000100000" w:firstRow="0" w:lastRow="0" w:firstColumn="0" w:lastColumn="0" w:oddVBand="0" w:evenVBand="0" w:oddHBand="1" w:evenHBand="0" w:firstRowFirstColumn="0" w:firstRowLastColumn="0" w:lastRowFirstColumn="0" w:lastRowLastColumn="0"/>
+            </w:pPr>
             <w:r>
               <w:t>numéro des chevaux</w:t>
             </w:r>
@@ -293,9 +328,13 @@
         </w:tc>
         <w:tc>
           <w:tcPr>
-            <w:tcW w:w="1842" w:type="dxa"/>
-          </w:tcPr>
-          <w:p>
+            <w:tcW w:w="1449" w:type="dxa"/>
+          </w:tcPr>
+          <w:p>
+            <w:pPr>
+              <w:jc w:val="center"/>
+              <w:cnfStyle w:val="000000100000" w:firstRow="0" w:lastRow="0" w:firstColumn="0" w:lastColumn="0" w:oddVBand="0" w:evenVBand="0" w:oddHBand="1" w:evenHBand="0" w:firstRowFirstColumn="0" w:firstRowLastColumn="0" w:lastRowFirstColumn="0" w:lastRowLastColumn="0"/>
+            </w:pPr>
             <w:r>
               <w:t>N</w:t>
             </w:r>
@@ -305,18 +344,38 @@
           <w:tcPr>
             <w:tcW w:w="1843" w:type="dxa"/>
           </w:tcPr>
-          <w:p/>
-        </w:tc>
-        <w:tc>
-          <w:tcPr>
-            <w:tcW w:w="1843" w:type="dxa"/>
-          </w:tcPr>
-          <w:p/>
+          <w:p>
+            <w:pPr>
+              <w:jc w:val="center"/>
+              <w:cnfStyle w:val="000000100000" w:firstRow="0" w:lastRow="0" w:firstColumn="0" w:lastColumn="0" w:oddVBand="0" w:evenVBand="0" w:oddHBand="1" w:evenHBand="0" w:firstRowFirstColumn="0" w:firstRowLastColumn="0" w:lastRowFirstColumn="0" w:lastRowLastColumn="0"/>
+            </w:pPr>
+            <w:r>
+              <w:t>11</w:t>
+            </w:r>
+          </w:p>
+        </w:tc>
+        <w:tc>
+          <w:tcPr>
+            <w:tcW w:w="1953" w:type="dxa"/>
+          </w:tcPr>
+          <w:p>
+            <w:pPr>
+              <w:jc w:val="center"/>
+              <w:cnfStyle w:val="000000100000" w:firstRow="0" w:lastRow="0" w:firstColumn="0" w:lastColumn="0" w:oddVBand="0" w:evenVBand="0" w:oddHBand="1" w:evenHBand="0" w:firstRowFirstColumn="0" w:firstRowLastColumn="0" w:lastRowFirstColumn="0" w:lastRowLastColumn="0"/>
+            </w:pPr>
+            <w:r>
+              <w:t>identifiant</w:t>
+            </w:r>
+          </w:p>
         </w:tc>
       </w:tr>
       <w:tr>
-        <w:tc>
-          <w:tcPr>
+        <w:trPr>
+          <w:trHeight w:val="395"/>
+        </w:trPr>
+        <w:tc>
+          <w:tcPr>
+            <w:cnfStyle w:val="001000000000" w:firstRow="0" w:lastRow="0" w:firstColumn="1" w:lastColumn="0" w:oddVBand="0" w:evenVBand="0" w:oddHBand="0" w:evenHBand="0" w:firstRowFirstColumn="0" w:firstRowLastColumn="0" w:lastRowFirstColumn="0" w:lastRowLastColumn="0"/>
             <w:tcW w:w="1842" w:type="dxa"/>
           </w:tcPr>
           <w:p>
@@ -327,9 +386,12 @@
         </w:tc>
         <w:tc>
           <w:tcPr>
-            <w:tcW w:w="1842" w:type="dxa"/>
-          </w:tcPr>
-          <w:p>
+            <w:tcW w:w="2235" w:type="dxa"/>
+          </w:tcPr>
+          <w:p>
+            <w:pPr>
+              <w:cnfStyle w:val="000000000000" w:firstRow="0" w:lastRow="0" w:firstColumn="0" w:lastColumn="0" w:oddVBand="0" w:evenVBand="0" w:oddHBand="0" w:evenHBand="0" w:firstRowFirstColumn="0" w:firstRowLastColumn="0" w:lastRowFirstColumn="0" w:lastRowLastColumn="0"/>
+            </w:pPr>
             <w:r>
               <w:t>le nom des chevaux</w:t>
             </w:r>
@@ -337,9 +399,13 @@
         </w:tc>
         <w:tc>
           <w:tcPr>
-            <w:tcW w:w="1842" w:type="dxa"/>
-          </w:tcPr>
-          <w:p>
+            <w:tcW w:w="1449" w:type="dxa"/>
+          </w:tcPr>
+          <w:p>
+            <w:pPr>
+              <w:jc w:val="center"/>
+              <w:cnfStyle w:val="000000000000" w:firstRow="0" w:lastRow="0" w:firstColumn="0" w:lastColumn="0" w:oddVBand="0" w:evenVBand="0" w:oddHBand="0" w:evenHBand="0" w:firstRowFirstColumn="0" w:firstRowLastColumn="0" w:lastRowFirstColumn="0" w:lastRowLastColumn="0"/>
+            </w:pPr>
             <w:r>
               <w:t>A</w:t>
             </w:r>
@@ -349,22 +415,42 @@
           <w:tcPr>
             <w:tcW w:w="1843" w:type="dxa"/>
           </w:tcPr>
-          <w:p/>
-        </w:tc>
-        <w:tc>
-          <w:tcPr>
-            <w:tcW w:w="1843" w:type="dxa"/>
-          </w:tcPr>
-          <w:p>
+          <w:p>
+            <w:pPr>
+              <w:jc w:val="center"/>
+              <w:cnfStyle w:val="000000000000" w:firstRow="0" w:lastRow="0" w:firstColumn="0" w:lastColumn="0" w:oddVBand="0" w:evenVBand="0" w:oddHBand="0" w:evenHBand="0" w:firstRowFirstColumn="0" w:firstRowLastColumn="0" w:lastRowFirstColumn="0" w:lastRowLastColumn="0"/>
+            </w:pPr>
+            <w:r>
+              <w:t>50</w:t>
+            </w:r>
+          </w:p>
+        </w:tc>
+        <w:tc>
+          <w:tcPr>
+            <w:tcW w:w="1953" w:type="dxa"/>
+          </w:tcPr>
+          <w:p>
+            <w:pPr>
+              <w:jc w:val="center"/>
+              <w:cnfStyle w:val="000000000000" w:firstRow="0" w:lastRow="0" w:firstColumn="0" w:lastColumn="0" w:oddVBand="0" w:evenVBand="0" w:oddHBand="0" w:evenHBand="0" w:firstRowFirstColumn="0" w:firstRowLastColumn="0" w:lastRowFirstColumn="0" w:lastRowLastColumn="0"/>
+            </w:pPr>
             <w:r>
               <w:t>unique</w:t>
+            </w:r>
+            <w:r>
+              <w:t>, obligatoire</w:t>
             </w:r>
           </w:p>
         </w:tc>
       </w:tr>
       <w:tr>
-        <w:tc>
-          <w:tcPr>
+        <w:trPr>
+          <w:cnfStyle w:val="000000100000" w:firstRow="0" w:lastRow="0" w:firstColumn="0" w:lastColumn="0" w:oddVBand="0" w:evenVBand="0" w:oddHBand="1" w:evenHBand="0" w:firstRowFirstColumn="0" w:firstRowLastColumn="0" w:lastRowFirstColumn="0" w:lastRowLastColumn="0"/>
+          <w:trHeight w:val="418"/>
+        </w:trPr>
+        <w:tc>
+          <w:tcPr>
+            <w:cnfStyle w:val="001000000000" w:firstRow="0" w:lastRow="0" w:firstColumn="1" w:lastColumn="0" w:oddVBand="0" w:evenVBand="0" w:oddHBand="0" w:evenHBand="0" w:firstRowFirstColumn="0" w:firstRowLastColumn="0" w:lastRowFirstColumn="0" w:lastRowLastColumn="0"/>
             <w:tcW w:w="1842" w:type="dxa"/>
           </w:tcPr>
           <w:p>
@@ -375,9 +461,12 @@
         </w:tc>
         <w:tc>
           <w:tcPr>
-            <w:tcW w:w="1842" w:type="dxa"/>
-          </w:tcPr>
-          <w:p>
+            <w:tcW w:w="2235" w:type="dxa"/>
+          </w:tcPr>
+          <w:p>
+            <w:pPr>
+              <w:cnfStyle w:val="000000100000" w:firstRow="0" w:lastRow="0" w:firstColumn="0" w:lastColumn="0" w:oddVBand="0" w:evenVBand="0" w:oddHBand="1" w:evenHBand="0" w:firstRowFirstColumn="0" w:firstRowLastColumn="0" w:lastRowFirstColumn="0" w:lastRowLastColumn="0"/>
+            </w:pPr>
             <w:r>
               <w:t>numéro du pari</w:t>
             </w:r>
@@ -385,9 +474,13 @@
         </w:tc>
         <w:tc>
           <w:tcPr>
-            <w:tcW w:w="1842" w:type="dxa"/>
-          </w:tcPr>
-          <w:p>
+            <w:tcW w:w="1449" w:type="dxa"/>
+          </w:tcPr>
+          <w:p>
+            <w:pPr>
+              <w:jc w:val="center"/>
+              <w:cnfStyle w:val="000000100000" w:firstRow="0" w:lastRow="0" w:firstColumn="0" w:lastColumn="0" w:oddVBand="0" w:evenVBand="0" w:oddHBand="1" w:evenHBand="0" w:firstRowFirstColumn="0" w:firstRowLastColumn="0" w:lastRowFirstColumn="0" w:lastRowLastColumn="0"/>
+            </w:pPr>
             <w:r>
               <w:t>N</w:t>
             </w:r>
@@ -397,18 +490,38 @@
           <w:tcPr>
             <w:tcW w:w="1843" w:type="dxa"/>
           </w:tcPr>
-          <w:p/>
-        </w:tc>
-        <w:tc>
-          <w:tcPr>
-            <w:tcW w:w="1843" w:type="dxa"/>
-          </w:tcPr>
-          <w:p/>
+          <w:p>
+            <w:pPr>
+              <w:jc w:val="center"/>
+              <w:cnfStyle w:val="000000100000" w:firstRow="0" w:lastRow="0" w:firstColumn="0" w:lastColumn="0" w:oddVBand="0" w:evenVBand="0" w:oddHBand="1" w:evenHBand="0" w:firstRowFirstColumn="0" w:firstRowLastColumn="0" w:lastRowFirstColumn="0" w:lastRowLastColumn="0"/>
+            </w:pPr>
+            <w:r>
+              <w:t>11</w:t>
+            </w:r>
+          </w:p>
+        </w:tc>
+        <w:tc>
+          <w:tcPr>
+            <w:tcW w:w="1953" w:type="dxa"/>
+          </w:tcPr>
+          <w:p>
+            <w:pPr>
+              <w:jc w:val="center"/>
+              <w:cnfStyle w:val="000000100000" w:firstRow="0" w:lastRow="0" w:firstColumn="0" w:lastColumn="0" w:oddVBand="0" w:evenVBand="0" w:oddHBand="1" w:evenHBand="0" w:firstRowFirstColumn="0" w:firstRowLastColumn="0" w:lastRowFirstColumn="0" w:lastRowLastColumn="0"/>
+            </w:pPr>
+            <w:r>
+              <w:t>obligatoire, &gt;=0</w:t>
+            </w:r>
+          </w:p>
         </w:tc>
       </w:tr>
       <w:tr>
-        <w:tc>
-          <w:tcPr>
+        <w:trPr>
+          <w:trHeight w:val="409"/>
+        </w:trPr>
+        <w:tc>
+          <w:tcPr>
+            <w:cnfStyle w:val="001000000000" w:firstRow="0" w:lastRow="0" w:firstColumn="1" w:lastColumn="0" w:oddVBand="0" w:evenVBand="0" w:oddHBand="0" w:evenHBand="0" w:firstRowFirstColumn="0" w:firstRowLastColumn="0" w:lastRowFirstColumn="0" w:lastRowLastColumn="0"/>
             <w:tcW w:w="1842" w:type="dxa"/>
           </w:tcPr>
           <w:p>
@@ -419,9 +532,12 @@
         </w:tc>
         <w:tc>
           <w:tcPr>
-            <w:tcW w:w="1842" w:type="dxa"/>
-          </w:tcPr>
-          <w:p>
+            <w:tcW w:w="2235" w:type="dxa"/>
+          </w:tcPr>
+          <w:p>
+            <w:pPr>
+              <w:cnfStyle w:val="000000000000" w:firstRow="0" w:lastRow="0" w:firstColumn="0" w:lastColumn="0" w:oddVBand="0" w:evenVBand="0" w:oddHBand="0" w:evenHBand="0" w:firstRowFirstColumn="0" w:firstRowLastColumn="0" w:lastRowFirstColumn="0" w:lastRowLastColumn="0"/>
+            </w:pPr>
             <w:r>
               <w:t>type de pari</w:t>
             </w:r>
@@ -429,9 +545,13 @@
         </w:tc>
         <w:tc>
           <w:tcPr>
-            <w:tcW w:w="1842" w:type="dxa"/>
-          </w:tcPr>
-          <w:p>
+            <w:tcW w:w="1449" w:type="dxa"/>
+          </w:tcPr>
+          <w:p>
+            <w:pPr>
+              <w:jc w:val="center"/>
+              <w:cnfStyle w:val="000000000000" w:firstRow="0" w:lastRow="0" w:firstColumn="0" w:lastColumn="0" w:oddVBand="0" w:evenVBand="0" w:oddHBand="0" w:evenHBand="0" w:firstRowFirstColumn="0" w:firstRowLastColumn="0" w:lastRowFirstColumn="0" w:lastRowLastColumn="0"/>
+            </w:pPr>
             <w:r>
               <w:t>A</w:t>
             </w:r>
@@ -441,18 +561,39 @@
           <w:tcPr>
             <w:tcW w:w="1843" w:type="dxa"/>
           </w:tcPr>
-          <w:p/>
-        </w:tc>
-        <w:tc>
-          <w:tcPr>
-            <w:tcW w:w="1843" w:type="dxa"/>
-          </w:tcPr>
-          <w:p/>
+          <w:p>
+            <w:pPr>
+              <w:jc w:val="center"/>
+              <w:cnfStyle w:val="000000000000" w:firstRow="0" w:lastRow="0" w:firstColumn="0" w:lastColumn="0" w:oddVBand="0" w:evenVBand="0" w:oddHBand="0" w:evenHBand="0" w:firstRowFirstColumn="0" w:firstRowLastColumn="0" w:lastRowFirstColumn="0" w:lastRowLastColumn="0"/>
+            </w:pPr>
+            <w:r>
+              <w:t>50</w:t>
+            </w:r>
+          </w:p>
+        </w:tc>
+        <w:tc>
+          <w:tcPr>
+            <w:tcW w:w="1953" w:type="dxa"/>
+          </w:tcPr>
+          <w:p>
+            <w:pPr>
+              <w:jc w:val="center"/>
+              <w:cnfStyle w:val="000000000000" w:firstRow="0" w:lastRow="0" w:firstColumn="0" w:lastColumn="0" w:oddVBand="0" w:evenVBand="0" w:oddHBand="0" w:evenHBand="0" w:firstRowFirstColumn="0" w:firstRowLastColumn="0" w:lastRowFirstColumn="0" w:lastRowLastColumn="0"/>
+            </w:pPr>
+            <w:r>
+              <w:t>obligatoire</w:t>
+            </w:r>
+          </w:p>
         </w:tc>
       </w:tr>
       <w:tr>
-        <w:tc>
-          <w:tcPr>
+        <w:trPr>
+          <w:cnfStyle w:val="000000100000" w:firstRow="0" w:lastRow="0" w:firstColumn="0" w:lastColumn="0" w:oddVBand="0" w:evenVBand="0" w:oddHBand="1" w:evenHBand="0" w:firstRowFirstColumn="0" w:firstRowLastColumn="0" w:lastRowFirstColumn="0" w:lastRowLastColumn="0"/>
+          <w:trHeight w:val="401"/>
+        </w:trPr>
+        <w:tc>
+          <w:tcPr>
+            <w:cnfStyle w:val="001000000000" w:firstRow="0" w:lastRow="0" w:firstColumn="1" w:lastColumn="0" w:oddVBand="0" w:evenVBand="0" w:oddHBand="0" w:evenHBand="0" w:firstRowFirstColumn="0" w:firstRowLastColumn="0" w:lastRowFirstColumn="0" w:lastRowLastColumn="0"/>
             <w:tcW w:w="1842" w:type="dxa"/>
           </w:tcPr>
           <w:p>
@@ -463,9 +604,12 @@
         </w:tc>
         <w:tc>
           <w:tcPr>
-            <w:tcW w:w="1842" w:type="dxa"/>
-          </w:tcPr>
-          <w:p>
+            <w:tcW w:w="2235" w:type="dxa"/>
+          </w:tcPr>
+          <w:p>
+            <w:pPr>
+              <w:cnfStyle w:val="000000100000" w:firstRow="0" w:lastRow="0" w:firstColumn="0" w:lastColumn="0" w:oddVBand="0" w:evenVBand="0" w:oddHBand="1" w:evenHBand="0" w:firstRowFirstColumn="0" w:firstRowLastColumn="0" w:lastRowFirstColumn="0" w:lastRowLastColumn="0"/>
+            </w:pPr>
             <w:r>
               <w:t>pari gagnant</w:t>
             </w:r>
@@ -473,9 +617,13 @@
         </w:tc>
         <w:tc>
           <w:tcPr>
-            <w:tcW w:w="1842" w:type="dxa"/>
-          </w:tcPr>
-          <w:p>
+            <w:tcW w:w="1449" w:type="dxa"/>
+          </w:tcPr>
+          <w:p>
+            <w:pPr>
+              <w:jc w:val="center"/>
+              <w:cnfStyle w:val="000000100000" w:firstRow="0" w:lastRow="0" w:firstColumn="0" w:lastColumn="0" w:oddVBand="0" w:evenVBand="0" w:oddHBand="1" w:evenHBand="0" w:firstRowFirstColumn="0" w:firstRowLastColumn="0" w:lastRowFirstColumn="0" w:lastRowLastColumn="0"/>
+            </w:pPr>
             <w:r>
               <w:t>B</w:t>
             </w:r>
@@ -485,18 +633,35 @@
           <w:tcPr>
             <w:tcW w:w="1843" w:type="dxa"/>
           </w:tcPr>
-          <w:p/>
-        </w:tc>
-        <w:tc>
-          <w:tcPr>
-            <w:tcW w:w="1843" w:type="dxa"/>
-          </w:tcPr>
-          <w:p/>
+          <w:p>
+            <w:pPr>
+              <w:jc w:val="center"/>
+              <w:cnfStyle w:val="000000100000" w:firstRow="0" w:lastRow="0" w:firstColumn="0" w:lastColumn="0" w:oddVBand="0" w:evenVBand="0" w:oddHBand="1" w:evenHBand="0" w:firstRowFirstColumn="0" w:firstRowLastColumn="0" w:lastRowFirstColumn="0" w:lastRowLastColumn="0"/>
+            </w:pPr>
+          </w:p>
+        </w:tc>
+        <w:tc>
+          <w:tcPr>
+            <w:tcW w:w="1953" w:type="dxa"/>
+          </w:tcPr>
+          <w:p>
+            <w:pPr>
+              <w:jc w:val="center"/>
+              <w:cnfStyle w:val="000000100000" w:firstRow="0" w:lastRow="0" w:firstColumn="0" w:lastColumn="0" w:oddVBand="0" w:evenVBand="0" w:oddHBand="1" w:evenHBand="0" w:firstRowFirstColumn="0" w:firstRowLastColumn="0" w:lastRowFirstColumn="0" w:lastRowLastColumn="0"/>
+            </w:pPr>
+            <w:r>
+              <w:t>obligatoire</w:t>
+            </w:r>
+          </w:p>
         </w:tc>
       </w:tr>
       <w:tr>
-        <w:tc>
-          <w:tcPr>
+        <w:trPr>
+          <w:trHeight w:val="407"/>
+        </w:trPr>
+        <w:tc>
+          <w:tcPr>
+            <w:cnfStyle w:val="001000000000" w:firstRow="0" w:lastRow="0" w:firstColumn="1" w:lastColumn="0" w:oddVBand="0" w:evenVBand="0" w:oddHBand="0" w:evenHBand="0" w:firstRowFirstColumn="0" w:firstRowLastColumn="0" w:lastRowFirstColumn="0" w:lastRowLastColumn="0"/>
             <w:tcW w:w="1842" w:type="dxa"/>
           </w:tcPr>
           <w:p>
@@ -507,9 +672,12 @@
         </w:tc>
         <w:tc>
           <w:tcPr>
-            <w:tcW w:w="1842" w:type="dxa"/>
-          </w:tcPr>
-          <w:p>
+            <w:tcW w:w="2235" w:type="dxa"/>
+          </w:tcPr>
+          <w:p>
+            <w:pPr>
+              <w:cnfStyle w:val="000000000000" w:firstRow="0" w:lastRow="0" w:firstColumn="0" w:lastColumn="0" w:oddVBand="0" w:evenVBand="0" w:oddHBand="0" w:evenHBand="0" w:firstRowFirstColumn="0" w:firstRowLastColumn="0" w:lastRowFirstColumn="0" w:lastRowLastColumn="0"/>
+            </w:pPr>
             <w:r>
               <w:t>paris perdu</w:t>
             </w:r>
@@ -517,9 +685,13 @@
         </w:tc>
         <w:tc>
           <w:tcPr>
-            <w:tcW w:w="1842" w:type="dxa"/>
-          </w:tcPr>
-          <w:p>
+            <w:tcW w:w="1449" w:type="dxa"/>
+          </w:tcPr>
+          <w:p>
+            <w:pPr>
+              <w:jc w:val="center"/>
+              <w:cnfStyle w:val="000000000000" w:firstRow="0" w:lastRow="0" w:firstColumn="0" w:lastColumn="0" w:oddVBand="0" w:evenVBand="0" w:oddHBand="0" w:evenHBand="0" w:firstRowFirstColumn="0" w:firstRowLastColumn="0" w:lastRowFirstColumn="0" w:lastRowLastColumn="0"/>
+            </w:pPr>
             <w:r>
               <w:t>B</w:t>
             </w:r>
@@ -529,52 +701,245 @@
           <w:tcPr>
             <w:tcW w:w="1843" w:type="dxa"/>
           </w:tcPr>
-          <w:p/>
-        </w:tc>
-        <w:tc>
-          <w:tcPr>
-            <w:tcW w:w="1843" w:type="dxa"/>
-          </w:tcPr>
-          <w:p/>
+          <w:p>
+            <w:pPr>
+              <w:jc w:val="center"/>
+              <w:cnfStyle w:val="000000000000" w:firstRow="0" w:lastRow="0" w:firstColumn="0" w:lastColumn="0" w:oddVBand="0" w:evenVBand="0" w:oddHBand="0" w:evenHBand="0" w:firstRowFirstColumn="0" w:firstRowLastColumn="0" w:lastRowFirstColumn="0" w:lastRowLastColumn="0"/>
+            </w:pPr>
+          </w:p>
+        </w:tc>
+        <w:tc>
+          <w:tcPr>
+            <w:tcW w:w="1953" w:type="dxa"/>
+          </w:tcPr>
+          <w:p>
+            <w:pPr>
+              <w:jc w:val="center"/>
+              <w:cnfStyle w:val="000000000000" w:firstRow="0" w:lastRow="0" w:firstColumn="0" w:lastColumn="0" w:oddVBand="0" w:evenVBand="0" w:oddHBand="0" w:evenHBand="0" w:firstRowFirstColumn="0" w:firstRowLastColumn="0" w:lastRowFirstColumn="0" w:lastRowLastColumn="0"/>
+            </w:pPr>
+            <w:r>
+              <w:t>obligatoire</w:t>
+            </w:r>
+          </w:p>
         </w:tc>
       </w:tr>
       <w:tr>
-        <w:tc>
-          <w:tcPr>
+        <w:trPr>
+          <w:cnfStyle w:val="000000100000" w:firstRow="0" w:lastRow="0" w:firstColumn="0" w:lastColumn="0" w:oddVBand="0" w:evenVBand="0" w:oddHBand="1" w:evenHBand="0" w:firstRowFirstColumn="0" w:firstRowLastColumn="0" w:lastRowFirstColumn="0" w:lastRowLastColumn="0"/>
+          <w:trHeight w:val="400"/>
+        </w:trPr>
+        <w:tc>
+          <w:tcPr>
+            <w:cnfStyle w:val="001000000000" w:firstRow="0" w:lastRow="0" w:firstColumn="1" w:lastColumn="0" w:oddVBand="0" w:evenVBand="0" w:oddHBand="0" w:evenHBand="0" w:firstRowFirstColumn="0" w:firstRowLastColumn="0" w:lastRowFirstColumn="0" w:lastRowLastColumn="0"/>
             <w:tcW w:w="1842" w:type="dxa"/>
           </w:tcPr>
           <w:p>
-            <w:bookmarkStart w:id="0" w:name="_GoBack"/>
-            <w:bookmarkEnd w:id="0"/>
-          </w:p>
-        </w:tc>
-        <w:tc>
-          <w:tcPr>
+            <w:r>
+              <w:t>event_id</w:t>
+            </w:r>
+          </w:p>
+        </w:tc>
+        <w:tc>
+          <w:tcPr>
+            <w:tcW w:w="2235" w:type="dxa"/>
+          </w:tcPr>
+          <w:p>
+            <w:pPr>
+              <w:cnfStyle w:val="000000100000" w:firstRow="0" w:lastRow="0" w:firstColumn="0" w:lastColumn="0" w:oddVBand="0" w:evenVBand="0" w:oddHBand="1" w:evenHBand="0" w:firstRowFirstColumn="0" w:firstRowLastColumn="0" w:lastRowFirstColumn="0" w:lastRowLastColumn="0"/>
+            </w:pPr>
+            <w:r>
+              <w:t>identifiant</w:t>
+            </w:r>
+          </w:p>
+        </w:tc>
+        <w:tc>
+          <w:tcPr>
+            <w:tcW w:w="1449" w:type="dxa"/>
+          </w:tcPr>
+          <w:p>
+            <w:pPr>
+              <w:jc w:val="center"/>
+              <w:cnfStyle w:val="000000100000" w:firstRow="0" w:lastRow="0" w:firstColumn="0" w:lastColumn="0" w:oddVBand="0" w:evenVBand="0" w:oddHBand="1" w:evenHBand="0" w:firstRowFirstColumn="0" w:firstRowLastColumn="0" w:lastRowFirstColumn="0" w:lastRowLastColumn="0"/>
+            </w:pPr>
+            <w:r>
+              <w:t>N</w:t>
+            </w:r>
+          </w:p>
+        </w:tc>
+        <w:tc>
+          <w:tcPr>
+            <w:tcW w:w="1843" w:type="dxa"/>
+          </w:tcPr>
+          <w:p>
+            <w:pPr>
+              <w:jc w:val="center"/>
+              <w:cnfStyle w:val="000000100000" w:firstRow="0" w:lastRow="0" w:firstColumn="0" w:lastColumn="0" w:oddVBand="0" w:evenVBand="0" w:oddHBand="1" w:evenHBand="0" w:firstRowFirstColumn="0" w:firstRowLastColumn="0" w:lastRowFirstColumn="0" w:lastRowLastColumn="0"/>
+            </w:pPr>
+            <w:r>
+              <w:t>11</w:t>
+            </w:r>
+          </w:p>
+        </w:tc>
+        <w:tc>
+          <w:tcPr>
+            <w:tcW w:w="1953" w:type="dxa"/>
+          </w:tcPr>
+          <w:p>
+            <w:pPr>
+              <w:jc w:val="center"/>
+              <w:cnfStyle w:val="000000100000" w:firstRow="0" w:lastRow="0" w:firstColumn="0" w:lastColumn="0" w:oddVBand="0" w:evenVBand="0" w:oddHBand="1" w:evenHBand="0" w:firstRowFirstColumn="0" w:firstRowLastColumn="0" w:lastRowFirstColumn="0" w:lastRowLastColumn="0"/>
+            </w:pPr>
+            <w:r>
+              <w:t>identifiant</w:t>
+            </w:r>
+          </w:p>
+        </w:tc>
+      </w:tr>
+      <w:tr>
+        <w:trPr>
+          <w:trHeight w:val="419"/>
+        </w:trPr>
+        <w:tc>
+          <w:tcPr>
+            <w:cnfStyle w:val="001000000000" w:firstRow="0" w:lastRow="0" w:firstColumn="1" w:lastColumn="0" w:oddVBand="0" w:evenVBand="0" w:oddHBand="0" w:evenHBand="0" w:firstRowFirstColumn="0" w:firstRowLastColumn="0" w:lastRowFirstColumn="0" w:lastRowLastColumn="0"/>
             <w:tcW w:w="1842" w:type="dxa"/>
           </w:tcPr>
-          <w:p/>
-        </w:tc>
-        <w:tc>
-          <w:tcPr>
+          <w:p>
+            <w:r>
+              <w:t>event_name</w:t>
+            </w:r>
+          </w:p>
+        </w:tc>
+        <w:tc>
+          <w:tcPr>
+            <w:tcW w:w="2235" w:type="dxa"/>
+          </w:tcPr>
+          <w:p>
+            <w:pPr>
+              <w:cnfStyle w:val="000000000000" w:firstRow="0" w:lastRow="0" w:firstColumn="0" w:lastColumn="0" w:oddVBand="0" w:evenVBand="0" w:oddHBand="0" w:evenHBand="0" w:firstRowFirstColumn="0" w:firstRowLastColumn="0" w:lastRowFirstColumn="0" w:lastRowLastColumn="0"/>
+            </w:pPr>
+            <w:r>
+              <w:t>nom de la course</w:t>
+            </w:r>
+          </w:p>
+        </w:tc>
+        <w:tc>
+          <w:tcPr>
+            <w:tcW w:w="1449" w:type="dxa"/>
+          </w:tcPr>
+          <w:p>
+            <w:pPr>
+              <w:jc w:val="center"/>
+              <w:cnfStyle w:val="000000000000" w:firstRow="0" w:lastRow="0" w:firstColumn="0" w:lastColumn="0" w:oddVBand="0" w:evenVBand="0" w:oddHBand="0" w:evenHBand="0" w:firstRowFirstColumn="0" w:firstRowLastColumn="0" w:lastRowFirstColumn="0" w:lastRowLastColumn="0"/>
+            </w:pPr>
+            <w:r>
+              <w:t>A</w:t>
+            </w:r>
+          </w:p>
+        </w:tc>
+        <w:tc>
+          <w:tcPr>
+            <w:tcW w:w="1843" w:type="dxa"/>
+          </w:tcPr>
+          <w:p>
+            <w:pPr>
+              <w:jc w:val="center"/>
+              <w:cnfStyle w:val="000000000000" w:firstRow="0" w:lastRow="0" w:firstColumn="0" w:lastColumn="0" w:oddVBand="0" w:evenVBand="0" w:oddHBand="0" w:evenHBand="0" w:firstRowFirstColumn="0" w:firstRowLastColumn="0" w:lastRowFirstColumn="0" w:lastRowLastColumn="0"/>
+            </w:pPr>
+            <w:r>
+              <w:t>50</w:t>
+            </w:r>
+          </w:p>
+        </w:tc>
+        <w:tc>
+          <w:tcPr>
+            <w:tcW w:w="1953" w:type="dxa"/>
+          </w:tcPr>
+          <w:p>
+            <w:pPr>
+              <w:jc w:val="center"/>
+              <w:cnfStyle w:val="000000000000" w:firstRow="0" w:lastRow="0" w:firstColumn="0" w:lastColumn="0" w:oddVBand="0" w:evenVBand="0" w:oddHBand="0" w:evenHBand="0" w:firstRowFirstColumn="0" w:firstRowLastColumn="0" w:lastRowFirstColumn="0" w:lastRowLastColumn="0"/>
+            </w:pPr>
+            <w:r>
+              <w:t>obligatoire</w:t>
+            </w:r>
+          </w:p>
+        </w:tc>
+      </w:tr>
+      <w:tr>
+        <w:trPr>
+          <w:cnfStyle w:val="000000100000" w:firstRow="0" w:lastRow="0" w:firstColumn="0" w:lastColumn="0" w:oddVBand="0" w:evenVBand="0" w:oddHBand="1" w:evenHBand="0" w:firstRowFirstColumn="0" w:firstRowLastColumn="0" w:lastRowFirstColumn="0" w:lastRowLastColumn="0"/>
+          <w:trHeight w:val="397"/>
+        </w:trPr>
+        <w:tc>
+          <w:tcPr>
+            <w:cnfStyle w:val="001000000000" w:firstRow="0" w:lastRow="0" w:firstColumn="1" w:lastColumn="0" w:oddVBand="0" w:evenVBand="0" w:oddHBand="0" w:evenHBand="0" w:firstRowFirstColumn="0" w:firstRowLastColumn="0" w:lastRowFirstColumn="0" w:lastRowLastColumn="0"/>
             <w:tcW w:w="1842" w:type="dxa"/>
           </w:tcPr>
-          <w:p/>
+          <w:p>
+            <w:r>
+              <w:t>event_date</w:t>
+            </w:r>
+          </w:p>
+        </w:tc>
+        <w:tc>
+          <w:tcPr>
+            <w:tcW w:w="2235" w:type="dxa"/>
+          </w:tcPr>
+          <w:p>
+            <w:pPr>
+              <w:cnfStyle w:val="000000100000" w:firstRow="0" w:lastRow="0" w:firstColumn="0" w:lastColumn="0" w:oddVBand="0" w:evenVBand="0" w:oddHBand="1" w:evenHBand="0" w:firstRowFirstColumn="0" w:firstRowLastColumn="0" w:lastRowFirstColumn="0" w:lastRowLastColumn="0"/>
+            </w:pPr>
+            <w:r>
+              <w:t>date de la course</w:t>
+            </w:r>
+          </w:p>
+        </w:tc>
+        <w:tc>
+          <w:tcPr>
+            <w:tcW w:w="1449" w:type="dxa"/>
+          </w:tcPr>
+          <w:p>
+            <w:pPr>
+              <w:jc w:val="center"/>
+              <w:cnfStyle w:val="000000100000" w:firstRow="0" w:lastRow="0" w:firstColumn="0" w:lastColumn="0" w:oddVBand="0" w:evenVBand="0" w:oddHBand="1" w:evenHBand="0" w:firstRowFirstColumn="0" w:firstRowLastColumn="0" w:lastRowFirstColumn="0" w:lastRowLastColumn="0"/>
+            </w:pPr>
+            <w:r>
+              <w:t>D</w:t>
+            </w:r>
+          </w:p>
         </w:tc>
         <w:tc>
           <w:tcPr>
             <w:tcW w:w="1843" w:type="dxa"/>
           </w:tcPr>
-          <w:p/>
-        </w:tc>
-        <w:tc>
-          <w:tcPr>
-            <w:tcW w:w="1843" w:type="dxa"/>
-          </w:tcPr>
-          <w:p/>
+          <w:p>
+            <w:pPr>
+              <w:jc w:val="center"/>
+              <w:cnfStyle w:val="000000100000" w:firstRow="0" w:lastRow="0" w:firstColumn="0" w:lastColumn="0" w:oddVBand="0" w:evenVBand="0" w:oddHBand="1" w:evenHBand="0" w:firstRowFirstColumn="0" w:firstRowLastColumn="0" w:lastRowFirstColumn="0" w:lastRowLastColumn="0"/>
+            </w:pPr>
+          </w:p>
+        </w:tc>
+        <w:tc>
+          <w:tcPr>
+            <w:tcW w:w="1953" w:type="dxa"/>
+          </w:tcPr>
+          <w:p>
+            <w:pPr>
+              <w:jc w:val="center"/>
+              <w:cnfStyle w:val="000000100000" w:firstRow="0" w:lastRow="0" w:firstColumn="0" w:lastColumn="0" w:oddVBand="0" w:evenVBand="0" w:oddHBand="1" w:evenHBand="0" w:firstRowFirstColumn="0" w:firstRowLastColumn="0" w:lastRowFirstColumn="0" w:lastRowLastColumn="0"/>
+            </w:pPr>
+            <w:r>
+              <w:t>YY-MM-JJ</w:t>
+            </w:r>
+          </w:p>
         </w:tc>
       </w:tr>
     </w:tbl>
-    <w:p/>
+    <w:p>
+      <w:bookmarkStart w:id="0" w:name="_GoBack"/>
+      <w:bookmarkEnd w:id="0"/>
+    </w:p>
     <w:sectPr>
       <w:pgSz w:w="11906" w:h="16838"/>
       <w:pgMar w:top="1417" w:right="1417" w:bottom="1417" w:left="1417" w:header="708" w:footer="708" w:gutter="0"/>
@@ -1039,6 +1404,140 @@
       </w:tblBorders>
     </w:tblPr>
   </w:style>
+  <w:style w:type="table" w:styleId="Grillemoyenne3-Accent1">
+    <w:name w:val="Medium Grid 3 Accent 1"/>
+    <w:basedOn w:val="TableauNormal"/>
+    <w:uiPriority w:val="69"/>
+    <w:rsid w:val="001125EE"/>
+    <w:pPr>
+      <w:spacing w:after="0" w:line="240" w:lineRule="auto"/>
+    </w:pPr>
+    <w:tblPr>
+      <w:tblStyleRowBandSize w:val="1"/>
+      <w:tblStyleColBandSize w:val="1"/>
+      <w:tblBorders>
+        <w:top w:val="single" w:sz="8" w:space="0" w:color="FFFFFF" w:themeColor="background1"/>
+        <w:left w:val="single" w:sz="8" w:space="0" w:color="FFFFFF" w:themeColor="background1"/>
+        <w:bottom w:val="single" w:sz="8" w:space="0" w:color="FFFFFF" w:themeColor="background1"/>
+        <w:right w:val="single" w:sz="8" w:space="0" w:color="FFFFFF" w:themeColor="background1"/>
+        <w:insideH w:val="single" w:sz="6" w:space="0" w:color="FFFFFF" w:themeColor="background1"/>
+        <w:insideV w:val="single" w:sz="6" w:space="0" w:color="FFFFFF" w:themeColor="background1"/>
+      </w:tblBorders>
+    </w:tblPr>
+    <w:tcPr>
+      <w:shd w:val="clear" w:color="auto" w:fill="D3DFEE" w:themeFill="accent1" w:themeFillTint="3F"/>
+    </w:tcPr>
+    <w:tblStylePr w:type="firstRow">
+      <w:rPr>
+        <w:b/>
+        <w:bCs/>
+        <w:i w:val="0"/>
+        <w:iCs w:val="0"/>
+        <w:color w:val="FFFFFF" w:themeColor="background1"/>
+      </w:rPr>
+      <w:tblPr/>
+      <w:tcPr>
+        <w:tcBorders>
+          <w:top w:val="single" w:sz="8" w:space="0" w:color="FFFFFF" w:themeColor="background1"/>
+          <w:left w:val="single" w:sz="8" w:space="0" w:color="FFFFFF" w:themeColor="background1"/>
+          <w:bottom w:val="single" w:sz="24" w:space="0" w:color="FFFFFF" w:themeColor="background1"/>
+          <w:right w:val="single" w:sz="8" w:space="0" w:color="FFFFFF" w:themeColor="background1"/>
+          <w:insideH w:val="nil"/>
+          <w:insideV w:val="single" w:sz="8" w:space="0" w:color="FFFFFF" w:themeColor="background1"/>
+        </w:tcBorders>
+        <w:shd w:val="clear" w:color="auto" w:fill="4F81BD" w:themeFill="accent1"/>
+      </w:tcPr>
+    </w:tblStylePr>
+    <w:tblStylePr w:type="lastRow">
+      <w:rPr>
+        <w:b/>
+        <w:bCs/>
+        <w:i w:val="0"/>
+        <w:iCs w:val="0"/>
+        <w:color w:val="FFFFFF" w:themeColor="background1"/>
+      </w:rPr>
+      <w:tblPr/>
+      <w:tcPr>
+        <w:tcBorders>
+          <w:top w:val="single" w:sz="24" w:space="0" w:color="FFFFFF" w:themeColor="background1"/>
+          <w:left w:val="single" w:sz="8" w:space="0" w:color="FFFFFF" w:themeColor="background1"/>
+          <w:bottom w:val="single" w:sz="8" w:space="0" w:color="FFFFFF" w:themeColor="background1"/>
+          <w:right w:val="single" w:sz="8" w:space="0" w:color="FFFFFF" w:themeColor="background1"/>
+          <w:insideH w:val="nil"/>
+          <w:insideV w:val="single" w:sz="8" w:space="0" w:color="FFFFFF" w:themeColor="background1"/>
+        </w:tcBorders>
+        <w:shd w:val="clear" w:color="auto" w:fill="4F81BD" w:themeFill="accent1"/>
+      </w:tcPr>
+    </w:tblStylePr>
+    <w:tblStylePr w:type="firstCol">
+      <w:rPr>
+        <w:b/>
+        <w:bCs/>
+        <w:i w:val="0"/>
+        <w:iCs w:val="0"/>
+        <w:color w:val="FFFFFF" w:themeColor="background1"/>
+      </w:rPr>
+      <w:tblPr/>
+      <w:tcPr>
+        <w:tcBorders>
+          <w:left w:val="single" w:sz="8" w:space="0" w:color="FFFFFF" w:themeColor="background1"/>
+          <w:right w:val="single" w:sz="24" w:space="0" w:color="FFFFFF" w:themeColor="background1"/>
+          <w:insideH w:val="nil"/>
+          <w:insideV w:val="nil"/>
+        </w:tcBorders>
+        <w:shd w:val="clear" w:color="auto" w:fill="4F81BD" w:themeFill="accent1"/>
+      </w:tcPr>
+    </w:tblStylePr>
+    <w:tblStylePr w:type="lastCol">
+      <w:rPr>
+        <w:b/>
+        <w:bCs/>
+        <w:i w:val="0"/>
+        <w:iCs w:val="0"/>
+        <w:color w:val="FFFFFF" w:themeColor="background1"/>
+      </w:rPr>
+      <w:tblPr/>
+      <w:tcPr>
+        <w:tcBorders>
+          <w:top w:val="nil"/>
+          <w:left w:val="single" w:sz="24" w:space="0" w:color="FFFFFF" w:themeColor="background1"/>
+          <w:bottom w:val="nil"/>
+          <w:right w:val="nil"/>
+          <w:insideH w:val="nil"/>
+          <w:insideV w:val="nil"/>
+        </w:tcBorders>
+        <w:shd w:val="clear" w:color="auto" w:fill="4F81BD" w:themeFill="accent1"/>
+      </w:tcPr>
+    </w:tblStylePr>
+    <w:tblStylePr w:type="band1Vert">
+      <w:tblPr/>
+      <w:tcPr>
+        <w:tcBorders>
+          <w:top w:val="single" w:sz="8" w:space="0" w:color="FFFFFF" w:themeColor="background1"/>
+          <w:left w:val="single" w:sz="8" w:space="0" w:color="FFFFFF" w:themeColor="background1"/>
+          <w:bottom w:val="single" w:sz="8" w:space="0" w:color="FFFFFF" w:themeColor="background1"/>
+          <w:right w:val="single" w:sz="8" w:space="0" w:color="FFFFFF" w:themeColor="background1"/>
+          <w:insideH w:val="nil"/>
+          <w:insideV w:val="nil"/>
+        </w:tcBorders>
+        <w:shd w:val="clear" w:color="auto" w:fill="A7BFDE" w:themeFill="accent1" w:themeFillTint="7F"/>
+      </w:tcPr>
+    </w:tblStylePr>
+    <w:tblStylePr w:type="band1Horz">
+      <w:tblPr/>
+      <w:tcPr>
+        <w:tcBorders>
+          <w:top w:val="single" w:sz="8" w:space="0" w:color="FFFFFF" w:themeColor="background1"/>
+          <w:left w:val="single" w:sz="8" w:space="0" w:color="FFFFFF" w:themeColor="background1"/>
+          <w:bottom w:val="single" w:sz="8" w:space="0" w:color="FFFFFF" w:themeColor="background1"/>
+          <w:right w:val="single" w:sz="8" w:space="0" w:color="FFFFFF" w:themeColor="background1"/>
+          <w:insideH w:val="single" w:sz="8" w:space="0" w:color="FFFFFF" w:themeColor="background1"/>
+          <w:insideV w:val="single" w:sz="8" w:space="0" w:color="FFFFFF" w:themeColor="background1"/>
+        </w:tcBorders>
+        <w:shd w:val="clear" w:color="auto" w:fill="A7BFDE" w:themeFill="accent1" w:themeFillTint="7F"/>
+      </w:tcPr>
+    </w:tblStylePr>
+  </w:style>
 </w:styles>
 </file>
 
@@ -1258,6 +1757,140 @@
         <w:insideV w:val="single" w:sz="4" w:space="0" w:color="auto"/>
       </w:tblBorders>
     </w:tblPr>
+  </w:style>
+  <w:style w:type="table" w:styleId="Grillemoyenne3-Accent1">
+    <w:name w:val="Medium Grid 3 Accent 1"/>
+    <w:basedOn w:val="TableauNormal"/>
+    <w:uiPriority w:val="69"/>
+    <w:rsid w:val="001125EE"/>
+    <w:pPr>
+      <w:spacing w:after="0" w:line="240" w:lineRule="auto"/>
+    </w:pPr>
+    <w:tblPr>
+      <w:tblStyleRowBandSize w:val="1"/>
+      <w:tblStyleColBandSize w:val="1"/>
+      <w:tblBorders>
+        <w:top w:val="single" w:sz="8" w:space="0" w:color="FFFFFF" w:themeColor="background1"/>
+        <w:left w:val="single" w:sz="8" w:space="0" w:color="FFFFFF" w:themeColor="background1"/>
+        <w:bottom w:val="single" w:sz="8" w:space="0" w:color="FFFFFF" w:themeColor="background1"/>
+        <w:right w:val="single" w:sz="8" w:space="0" w:color="FFFFFF" w:themeColor="background1"/>
+        <w:insideH w:val="single" w:sz="6" w:space="0" w:color="FFFFFF" w:themeColor="background1"/>
+        <w:insideV w:val="single" w:sz="6" w:space="0" w:color="FFFFFF" w:themeColor="background1"/>
+      </w:tblBorders>
+    </w:tblPr>
+    <w:tcPr>
+      <w:shd w:val="clear" w:color="auto" w:fill="D3DFEE" w:themeFill="accent1" w:themeFillTint="3F"/>
+    </w:tcPr>
+    <w:tblStylePr w:type="firstRow">
+      <w:rPr>
+        <w:b/>
+        <w:bCs/>
+        <w:i w:val="0"/>
+        <w:iCs w:val="0"/>
+        <w:color w:val="FFFFFF" w:themeColor="background1"/>
+      </w:rPr>
+      <w:tblPr/>
+      <w:tcPr>
+        <w:tcBorders>
+          <w:top w:val="single" w:sz="8" w:space="0" w:color="FFFFFF" w:themeColor="background1"/>
+          <w:left w:val="single" w:sz="8" w:space="0" w:color="FFFFFF" w:themeColor="background1"/>
+          <w:bottom w:val="single" w:sz="24" w:space="0" w:color="FFFFFF" w:themeColor="background1"/>
+          <w:right w:val="single" w:sz="8" w:space="0" w:color="FFFFFF" w:themeColor="background1"/>
+          <w:insideH w:val="nil"/>
+          <w:insideV w:val="single" w:sz="8" w:space="0" w:color="FFFFFF" w:themeColor="background1"/>
+        </w:tcBorders>
+        <w:shd w:val="clear" w:color="auto" w:fill="4F81BD" w:themeFill="accent1"/>
+      </w:tcPr>
+    </w:tblStylePr>
+    <w:tblStylePr w:type="lastRow">
+      <w:rPr>
+        <w:b/>
+        <w:bCs/>
+        <w:i w:val="0"/>
+        <w:iCs w:val="0"/>
+        <w:color w:val="FFFFFF" w:themeColor="background1"/>
+      </w:rPr>
+      <w:tblPr/>
+      <w:tcPr>
+        <w:tcBorders>
+          <w:top w:val="single" w:sz="24" w:space="0" w:color="FFFFFF" w:themeColor="background1"/>
+          <w:left w:val="single" w:sz="8" w:space="0" w:color="FFFFFF" w:themeColor="background1"/>
+          <w:bottom w:val="single" w:sz="8" w:space="0" w:color="FFFFFF" w:themeColor="background1"/>
+          <w:right w:val="single" w:sz="8" w:space="0" w:color="FFFFFF" w:themeColor="background1"/>
+          <w:insideH w:val="nil"/>
+          <w:insideV w:val="single" w:sz="8" w:space="0" w:color="FFFFFF" w:themeColor="background1"/>
+        </w:tcBorders>
+        <w:shd w:val="clear" w:color="auto" w:fill="4F81BD" w:themeFill="accent1"/>
+      </w:tcPr>
+    </w:tblStylePr>
+    <w:tblStylePr w:type="firstCol">
+      <w:rPr>
+        <w:b/>
+        <w:bCs/>
+        <w:i w:val="0"/>
+        <w:iCs w:val="0"/>
+        <w:color w:val="FFFFFF" w:themeColor="background1"/>
+      </w:rPr>
+      <w:tblPr/>
+      <w:tcPr>
+        <w:tcBorders>
+          <w:left w:val="single" w:sz="8" w:space="0" w:color="FFFFFF" w:themeColor="background1"/>
+          <w:right w:val="single" w:sz="24" w:space="0" w:color="FFFFFF" w:themeColor="background1"/>
+          <w:insideH w:val="nil"/>
+          <w:insideV w:val="nil"/>
+        </w:tcBorders>
+        <w:shd w:val="clear" w:color="auto" w:fill="4F81BD" w:themeFill="accent1"/>
+      </w:tcPr>
+    </w:tblStylePr>
+    <w:tblStylePr w:type="lastCol">
+      <w:rPr>
+        <w:b/>
+        <w:bCs/>
+        <w:i w:val="0"/>
+        <w:iCs w:val="0"/>
+        <w:color w:val="FFFFFF" w:themeColor="background1"/>
+      </w:rPr>
+      <w:tblPr/>
+      <w:tcPr>
+        <w:tcBorders>
+          <w:top w:val="nil"/>
+          <w:left w:val="single" w:sz="24" w:space="0" w:color="FFFFFF" w:themeColor="background1"/>
+          <w:bottom w:val="nil"/>
+          <w:right w:val="nil"/>
+          <w:insideH w:val="nil"/>
+          <w:insideV w:val="nil"/>
+        </w:tcBorders>
+        <w:shd w:val="clear" w:color="auto" w:fill="4F81BD" w:themeFill="accent1"/>
+      </w:tcPr>
+    </w:tblStylePr>
+    <w:tblStylePr w:type="band1Vert">
+      <w:tblPr/>
+      <w:tcPr>
+        <w:tcBorders>
+          <w:top w:val="single" w:sz="8" w:space="0" w:color="FFFFFF" w:themeColor="background1"/>
+          <w:left w:val="single" w:sz="8" w:space="0" w:color="FFFFFF" w:themeColor="background1"/>
+          <w:bottom w:val="single" w:sz="8" w:space="0" w:color="FFFFFF" w:themeColor="background1"/>
+          <w:right w:val="single" w:sz="8" w:space="0" w:color="FFFFFF" w:themeColor="background1"/>
+          <w:insideH w:val="nil"/>
+          <w:insideV w:val="nil"/>
+        </w:tcBorders>
+        <w:shd w:val="clear" w:color="auto" w:fill="A7BFDE" w:themeFill="accent1" w:themeFillTint="7F"/>
+      </w:tcPr>
+    </w:tblStylePr>
+    <w:tblStylePr w:type="band1Horz">
+      <w:tblPr/>
+      <w:tcPr>
+        <w:tcBorders>
+          <w:top w:val="single" w:sz="8" w:space="0" w:color="FFFFFF" w:themeColor="background1"/>
+          <w:left w:val="single" w:sz="8" w:space="0" w:color="FFFFFF" w:themeColor="background1"/>
+          <w:bottom w:val="single" w:sz="8" w:space="0" w:color="FFFFFF" w:themeColor="background1"/>
+          <w:right w:val="single" w:sz="8" w:space="0" w:color="FFFFFF" w:themeColor="background1"/>
+          <w:insideH w:val="single" w:sz="8" w:space="0" w:color="FFFFFF" w:themeColor="background1"/>
+          <w:insideV w:val="single" w:sz="8" w:space="0" w:color="FFFFFF" w:themeColor="background1"/>
+        </w:tcBorders>
+        <w:shd w:val="clear" w:color="auto" w:fill="A7BFDE" w:themeFill="accent1" w:themeFillTint="7F"/>
+      </w:tcPr>
+    </w:tblStylePr>
   </w:style>
 </w:styles>
 </file>

</xml_diff>